<commit_message>
Segunda sincronización del Documento. Se agregan Referencias Bibliográficas
</commit_message>
<xml_diff>
--- a/TAREA_5.docx
+++ b/TAREA_5.docx
@@ -4930,8 +4930,6 @@
       <w:r>
         <w:t xml:space="preserve"> para leer el</w:t>
       </w:r>
-      <w:bookmarkStart w:id="0" w:name="_GoBack"/>
-      <w:bookmarkEnd w:id="0"/>
       <w:r>
         <w:t xml:space="preserve"> archivo:</w:t>
       </w:r>
@@ -9006,18 +9004,270 @@
         <w:t>”.</w:t>
       </w:r>
     </w:p>
-    <w:p/>
-    <w:p>
-      <w:pPr>
-        <w:jc w:val="both"/>
-        <w:rPr>
-          <w:b/>
-        </w:rPr>
-      </w:pPr>
-      <w:r>
-        <w:rPr>
-          <w:b/>
-        </w:rPr>
+    <w:p>
+      <w:r>
+        <w:rPr>
+          <w:noProof/>
+          <w:lang w:val="en-US"/>
+        </w:rPr>
+        <w:drawing>
+          <wp:inline distT="0" distB="0" distL="0" distR="0" wp14:anchorId="4D640348" wp14:editId="6E1FEC87">
+            <wp:extent cx="4895850" cy="2336580"/>
+            <wp:effectExtent l="190500" t="190500" r="190500" b="197485"/>
+            <wp:docPr id="68" name="Picture 68"/>
+            <wp:cNvGraphicFramePr>
+              <a:graphicFrameLocks xmlns:a="http://schemas.openxmlformats.org/drawingml/2006/main" noChangeAspect="1"/>
+            </wp:cNvGraphicFramePr>
+            <a:graphic xmlns:a="http://schemas.openxmlformats.org/drawingml/2006/main">
+              <a:graphicData uri="http://schemas.openxmlformats.org/drawingml/2006/picture">
+                <pic:pic xmlns:pic="http://schemas.openxmlformats.org/drawingml/2006/picture">
+                  <pic:nvPicPr>
+                    <pic:cNvPr id="0" name=""/>
+                    <pic:cNvPicPr/>
+                  </pic:nvPicPr>
+                  <pic:blipFill>
+                    <a:blip r:embed="rId52"/>
+                    <a:stretch>
+                      <a:fillRect/>
+                    </a:stretch>
+                  </pic:blipFill>
+                  <pic:spPr>
+                    <a:xfrm>
+                      <a:off x="0" y="0"/>
+                      <a:ext cx="4899335" cy="2338243"/>
+                    </a:xfrm>
+                    <a:prstGeom prst="rect">
+                      <a:avLst/>
+                    </a:prstGeom>
+                    <a:ln>
+                      <a:noFill/>
+                    </a:ln>
+                    <a:effectLst>
+                      <a:outerShdw blurRad="190500" algn="tl" rotWithShape="0">
+                        <a:srgbClr val="000000">
+                          <a:alpha val="70000"/>
+                        </a:srgbClr>
+                      </a:outerShdw>
+                    </a:effectLst>
+                  </pic:spPr>
+                </pic:pic>
+              </a:graphicData>
+            </a:graphic>
+          </wp:inline>
+        </w:drawing>
+      </w:r>
+    </w:p>
+    <w:p>
+      <w:r>
+        <w:rPr>
+          <w:noProof/>
+          <w:lang w:val="en-US"/>
+        </w:rPr>
+        <mc:AlternateContent>
+          <mc:Choice Requires="wps">
+            <w:drawing>
+              <wp:anchor distT="0" distB="0" distL="114300" distR="114300" simplePos="0" relativeHeight="251677696" behindDoc="0" locked="0" layoutInCell="1" allowOverlap="1" wp14:anchorId="7C9277EC" wp14:editId="1A0F9B0A">
+                <wp:simplePos x="0" y="0"/>
+                <wp:positionH relativeFrom="column">
+                  <wp:posOffset>2710815</wp:posOffset>
+                </wp:positionH>
+                <wp:positionV relativeFrom="paragraph">
+                  <wp:posOffset>616585</wp:posOffset>
+                </wp:positionV>
+                <wp:extent cx="1028700" cy="485775"/>
+                <wp:effectExtent l="419100" t="0" r="19050" b="66675"/>
+                <wp:wrapNone/>
+                <wp:docPr id="70" name="Rounded Rectangular Callout 70"/>
+                <wp:cNvGraphicFramePr/>
+                <a:graphic xmlns:a="http://schemas.openxmlformats.org/drawingml/2006/main">
+                  <a:graphicData uri="http://schemas.microsoft.com/office/word/2010/wordprocessingShape">
+                    <wps:wsp>
+                      <wps:cNvSpPr/>
+                      <wps:spPr>
+                        <a:xfrm>
+                          <a:off x="0" y="0"/>
+                          <a:ext cx="1028700" cy="485775"/>
+                        </a:xfrm>
+                        <a:prstGeom prst="wedgeRoundRectCallout">
+                          <a:avLst>
+                            <a:gd name="adj1" fmla="val -89216"/>
+                            <a:gd name="adj2" fmla="val 54642"/>
+                            <a:gd name="adj3" fmla="val 16667"/>
+                          </a:avLst>
+                        </a:prstGeom>
+                      </wps:spPr>
+                      <wps:style>
+                        <a:lnRef idx="2">
+                          <a:schemeClr val="accent6"/>
+                        </a:lnRef>
+                        <a:fillRef idx="1">
+                          <a:schemeClr val="lt1"/>
+                        </a:fillRef>
+                        <a:effectRef idx="0">
+                          <a:schemeClr val="accent6"/>
+                        </a:effectRef>
+                        <a:fontRef idx="minor">
+                          <a:schemeClr val="dk1"/>
+                        </a:fontRef>
+                      </wps:style>
+                      <wps:txbx>
+                        <w:txbxContent>
+                          <w:p>
+                            <w:pPr>
+                              <w:jc w:val="center"/>
+                              <w:rPr>
+                                <w:sz w:val="16"/>
+                                <w:szCs w:val="16"/>
+                              </w:rPr>
+                            </w:pPr>
+                            <w:r>
+                              <w:rPr>
+                                <w:b/>
+                                <w:sz w:val="16"/>
+                                <w:szCs w:val="16"/>
+                              </w:rPr>
+                              <w:t>Commit</w:t>
+                            </w:r>
+                            <w:r>
+                              <w:rPr>
+                                <w:sz w:val="16"/>
+                                <w:szCs w:val="16"/>
+                              </w:rPr>
+                              <w:t xml:space="preserve"> realizado </w:t>
+                            </w:r>
+                          </w:p>
+                        </w:txbxContent>
+                      </wps:txbx>
+                      <wps:bodyPr rot="0" spcFirstLastPara="0" vertOverflow="overflow" horzOverflow="overflow" vert="horz" wrap="square" lIns="91440" tIns="45720" rIns="91440" bIns="45720" numCol="1" spcCol="0" rtlCol="0" fromWordArt="0" anchor="ctr" anchorCtr="0" forceAA="0" compatLnSpc="1">
+                        <a:prstTxWarp prst="textNoShape">
+                          <a:avLst/>
+                        </a:prstTxWarp>
+                        <a:noAutofit/>
+                      </wps:bodyPr>
+                    </wps:wsp>
+                  </a:graphicData>
+                </a:graphic>
+                <wp14:sizeRelH relativeFrom="margin">
+                  <wp14:pctWidth>0</wp14:pctWidth>
+                </wp14:sizeRelH>
+                <wp14:sizeRelV relativeFrom="margin">
+                  <wp14:pctHeight>0</wp14:pctHeight>
+                </wp14:sizeRelV>
+              </wp:anchor>
+            </w:drawing>
+          </mc:Choice>
+          <mc:Fallback>
+            <w:pict>
+              <v:shape id="Rounded Rectangular Callout 70" o:spid="_x0000_s1034" type="#_x0000_t62" style="position:absolute;margin-left:213.45pt;margin-top:48.55pt;width:81pt;height:38.25pt;z-index:251677696;visibility:visible;mso-wrap-style:square;mso-width-percent:0;mso-height-percent:0;mso-wrap-distance-left:9pt;mso-wrap-distance-top:0;mso-wrap-distance-right:9pt;mso-wrap-distance-bottom:0;mso-position-horizontal:absolute;mso-position-horizontal-relative:text;mso-position-vertical:absolute;mso-position-vertical-relative:text;mso-width-percent:0;mso-height-percent:0;mso-width-relative:margin;mso-height-relative:margin;v-text-anchor:middle" o:gfxdata="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" adj="-8471,22603" fillcolor="white [3201]" strokecolor="#f79646 [3209]" strokeweight="2pt">
+                <v:textbox>
+                  <w:txbxContent>
+                    <w:p>
+                      <w:pPr>
+                        <w:jc w:val="center"/>
+                        <w:rPr>
+                          <w:sz w:val="16"/>
+                          <w:szCs w:val="16"/>
+                        </w:rPr>
+                      </w:pPr>
+                      <w:r>
+                        <w:rPr>
+                          <w:b/>
+                          <w:sz w:val="16"/>
+                          <w:szCs w:val="16"/>
+                        </w:rPr>
+                        <w:t>Commit</w:t>
+                      </w:r>
+                      <w:r>
+                        <w:rPr>
+                          <w:sz w:val="16"/>
+                          <w:szCs w:val="16"/>
+                        </w:rPr>
+                        <w:t xml:space="preserve"> realizado </w:t>
+                      </w:r>
+                    </w:p>
+                  </w:txbxContent>
+                </v:textbox>
+              </v:shape>
+            </w:pict>
+          </mc:Fallback>
+        </mc:AlternateContent>
+      </w:r>
+      <w:r>
+        <w:rPr>
+          <w:noProof/>
+          <w:lang w:val="en-US"/>
+        </w:rPr>
+        <w:drawing>
+          <wp:inline distT="0" distB="0" distL="0" distR="0" wp14:anchorId="4DF034AA" wp14:editId="132138F3">
+            <wp:extent cx="4945856" cy="2552700"/>
+            <wp:effectExtent l="190500" t="190500" r="198120" b="190500"/>
+            <wp:docPr id="69" name="Picture 69"/>
+            <wp:cNvGraphicFramePr>
+              <a:graphicFrameLocks xmlns:a="http://schemas.openxmlformats.org/drawingml/2006/main" noChangeAspect="1"/>
+            </wp:cNvGraphicFramePr>
+            <a:graphic xmlns:a="http://schemas.openxmlformats.org/drawingml/2006/main">
+              <a:graphicData uri="http://schemas.openxmlformats.org/drawingml/2006/picture">
+                <pic:pic xmlns:pic="http://schemas.openxmlformats.org/drawingml/2006/picture">
+                  <pic:nvPicPr>
+                    <pic:cNvPr id="0" name=""/>
+                    <pic:cNvPicPr/>
+                  </pic:nvPicPr>
+                  <pic:blipFill rotWithShape="1">
+                    <a:blip r:embed="rId53"/>
+                    <a:srcRect b="13080"/>
+                    <a:stretch/>
+                  </pic:blipFill>
+                  <pic:spPr bwMode="auto">
+                    <a:xfrm>
+                      <a:off x="0" y="0"/>
+                      <a:ext cx="4947535" cy="2553567"/>
+                    </a:xfrm>
+                    <a:prstGeom prst="rect">
+                      <a:avLst/>
+                    </a:prstGeom>
+                    <a:ln>
+                      <a:noFill/>
+                    </a:ln>
+                    <a:effectLst>
+                      <a:outerShdw blurRad="190500" algn="tl" rotWithShape="0">
+                        <a:srgbClr val="000000">
+                          <a:alpha val="70000"/>
+                        </a:srgbClr>
+                      </a:outerShdw>
+                    </a:effectLst>
+                    <a:extLst>
+                      <a:ext uri="{53640926-AAD7-44D8-BBD7-CCE9431645EC}">
+                        <a14:shadowObscured xmlns:a14="http://schemas.microsoft.com/office/drawing/2010/main"/>
+                      </a:ext>
+                    </a:extLst>
+                  </pic:spPr>
+                </pic:pic>
+              </a:graphicData>
+            </a:graphic>
+          </wp:inline>
+        </w:drawing>
+      </w:r>
+    </w:p>
+    <w:p>
+      <w:pPr>
+        <w:jc w:val="both"/>
+        <w:rPr>
+          <w:b/>
+        </w:rPr>
+      </w:pPr>
+    </w:p>
+    <w:p>
+      <w:pPr>
+        <w:jc w:val="both"/>
+        <w:rPr>
+          <w:b/>
+        </w:rPr>
+      </w:pPr>
+      <w:r>
+        <w:rPr>
+          <w:b/>
+        </w:rPr>
+        <w:lastRenderedPageBreak/>
         <w:t>10</w:t>
       </w:r>
       <w:r>
@@ -9049,9 +9299,81 @@
         </w:rPr>
       </w:pPr>
     </w:p>
+    <w:p>
+      <w:pPr>
+        <w:jc w:val="both"/>
+        <w:rPr>
+          <w:b/>
+        </w:rPr>
+      </w:pPr>
+    </w:p>
+    <w:p>
+      <w:pPr>
+        <w:jc w:val="both"/>
+        <w:rPr>
+          <w:b/>
+        </w:rPr>
+      </w:pPr>
+      <w:bookmarkStart w:id="0" w:name="_GoBack"/>
+      <w:bookmarkEnd w:id="0"/>
+    </w:p>
+    <w:p>
+      <w:pPr>
+        <w:jc w:val="both"/>
+        <w:rPr>
+          <w:b/>
+        </w:rPr>
+      </w:pPr>
+    </w:p>
+    <w:p>
+      <w:pPr>
+        <w:jc w:val="both"/>
+        <w:rPr>
+          <w:b/>
+        </w:rPr>
+      </w:pPr>
+    </w:p>
+    <w:p>
+      <w:pPr>
+        <w:jc w:val="both"/>
+        <w:rPr>
+          <w:b/>
+          <w:sz w:val="24"/>
+          <w:szCs w:val="24"/>
+        </w:rPr>
+      </w:pPr>
+      <w:r>
+        <w:rPr>
+          <w:b/>
+          <w:sz w:val="24"/>
+          <w:szCs w:val="24"/>
+        </w:rPr>
+        <w:t>REFERENCIAS BIBLIOGRÁFICA</w:t>
+      </w:r>
+    </w:p>
+    <w:p>
+      <w:pPr>
+        <w:jc w:val="both"/>
+        <w:rPr>
+          <w:b/>
+        </w:rPr>
+      </w:pPr>
+      <w:r>
+        <w:rPr>
+          <w:b/>
+        </w:rPr>
+        <w:t xml:space="preserve">URL REPOSITORIO </w:t>
+      </w:r>
+      <w:r>
+        <w:rPr>
+          <w:b/>
+        </w:rPr>
+        <w:t>: https://github.com/ghcuenta12/ADA2015BT5.git</w:t>
+      </w:r>
+    </w:p>
     <w:sectPr>
-      <w:headerReference w:type="default" r:id="rId52"/>
-      <w:footerReference w:type="default" r:id="rId53"/>
+      <w:headerReference w:type="default" r:id="rId54"/>
+      <w:footerReference w:type="default" r:id="rId55"/>
       <w:pgSz w:w="12240" w:h="15840"/>
       <w:pgMar w:top="1417" w:right="1701" w:bottom="1417" w:left="1701" w:header="708" w:footer="708" w:gutter="0"/>
       <w:pgNumType w:start="1"/>
@@ -9184,7 +9506,7 @@
               <w:noProof/>
               <w:color w:val="FFFFFF" w:themeColor="background1"/>
             </w:rPr>
-            <w:t>9</w:t>
+            <w:t>20</w:t>
           </w:r>
           <w:r>
             <w:rPr>
@@ -13027,12 +13349,12 @@
     <w:rsid w:val="00213D66"/>
     <w:rsid w:val="00284A94"/>
     <w:rsid w:val="002F6F04"/>
-    <w:rsid w:val="00376AE7"/>
     <w:rsid w:val="00380AAF"/>
     <w:rsid w:val="004F2DC2"/>
     <w:rsid w:val="0051372D"/>
     <w:rsid w:val="00520FFC"/>
     <w:rsid w:val="00697C08"/>
+    <w:rsid w:val="007745E2"/>
     <w:rsid w:val="007C4DA3"/>
     <w:rsid w:val="00897368"/>
     <w:rsid w:val="008F3C0B"/>
@@ -13788,7 +14110,7 @@
 </file>
 
 <file path=customXml/itemProps2.xml><?xml version="1.0" encoding="utf-8"?>
-<ds:datastoreItem xmlns:ds="http://schemas.openxmlformats.org/officeDocument/2006/customXml" ds:itemID="{DBDE5F86-7BAF-45F6-9931-4797F32E77FF}">
+<ds:datastoreItem xmlns:ds="http://schemas.openxmlformats.org/officeDocument/2006/customXml" ds:itemID="{193E5910-9FBA-4C49-AFB7-05807ECB17B0}">
   <ds:schemaRefs>
     <ds:schemaRef ds:uri="http://schemas.openxmlformats.org/officeDocument/2006/bibliography"/>
   </ds:schemaRefs>

</xml_diff>